<commit_message>
K50 AOI Updated to V1.1, PS+ to V1.2
</commit_message>
<xml_diff>
--- a/K50/Banner K50 Pro Advanced Mode Full AOI Design V1.0.docx
+++ b/K50/Banner K50 Pro Advanced Mode Full AOI Design V1.0.docx
@@ -60,10 +60,10 @@
           <w:szCs w:val="72"/>
         </w:rPr>
         <w:drawing>
-          <wp:inline distT="0" distB="0" distL="0" distR="0" wp14:anchorId="59569A71" wp14:editId="6645B92B">
-            <wp:extent cx="6621780" cy="3138170"/>
-            <wp:effectExtent l="0" t="0" r="7620" b="5080"/>
-            <wp:docPr id="1367061265" name="Picture 1" descr="A screenshot of a computer&#10;&#10;Description automatically generated"/>
+          <wp:inline distT="0" distB="0" distL="0" distR="0" wp14:anchorId="2E282006" wp14:editId="1DB9D7DE">
+            <wp:extent cx="6621780" cy="2978785"/>
+            <wp:effectExtent l="0" t="0" r="7620" b="0"/>
+            <wp:docPr id="1457244673" name="Picture 1"/>
             <wp:cNvGraphicFramePr>
               <a:graphicFrameLocks xmlns:a="http://schemas.openxmlformats.org/drawingml/2006/main" noChangeAspect="1"/>
             </wp:cNvGraphicFramePr>
@@ -71,7 +71,7 @@
               <a:graphicData uri="http://schemas.openxmlformats.org/drawingml/2006/picture">
                 <pic:pic xmlns:pic="http://schemas.openxmlformats.org/drawingml/2006/picture">
                   <pic:nvPicPr>
-                    <pic:cNvPr id="1367061265" name="Picture 1" descr="A screenshot of a computer&#10;&#10;Description automatically generated"/>
+                    <pic:cNvPr id="1457244673" name=""/>
                     <pic:cNvPicPr/>
                   </pic:nvPicPr>
                   <pic:blipFill>
@@ -83,7 +83,7 @@
                   <pic:spPr>
                     <a:xfrm>
                       <a:off x="0" y="0"/>
-                      <a:ext cx="6621780" cy="3138170"/>
+                      <a:ext cx="6621780" cy="2978785"/>
                     </a:xfrm>
                     <a:prstGeom prst="rect">
                       <a:avLst/>
@@ -166,15 +166,30 @@
           <w:sz w:val="28"/>
           <w:szCs w:val="28"/>
         </w:rPr>
-        <w:t xml:space="preserve">Index 80 – Checks it to </w:t>
+        <w:t xml:space="preserve">Index 80 – </w:t>
       </w:r>
       <w:r>
         <w:rPr>
           <w:sz w:val="28"/>
           <w:szCs w:val="28"/>
         </w:rPr>
-        <w:t>be 2 (Advanced Mode) and if needed writes it.</w:t>
-      </w:r>
+        <w:t>Must be =</w:t>
+      </w:r>
+      <w:r>
+        <w:rPr>
+          <w:sz w:val="28"/>
+          <w:szCs w:val="28"/>
+        </w:rPr>
+        <w:t xml:space="preserve"> 2 (Advanced Mode) and if needed writes it.</w:t>
+      </w:r>
+    </w:p>
+    <w:p>
+      <w:pPr>
+        <w:rPr>
+          <w:sz w:val="28"/>
+          <w:szCs w:val="28"/>
+        </w:rPr>
+      </w:pPr>
     </w:p>
     <w:p>
       <w:pPr>

</xml_diff>

<commit_message>
Added color values to AOI Design Doc
</commit_message>
<xml_diff>
--- a/K50/Banner K50 Pro Advanced Mode Full AOI Design V1.0.docx
+++ b/K50/Banner K50 Pro Advanced Mode Full AOI Design V1.0.docx
@@ -56,6 +56,7 @@
       </w:pPr>
       <w:r>
         <w:rPr>
+          <w:noProof/>
           <w:sz w:val="72"/>
           <w:szCs w:val="72"/>
         </w:rPr>
@@ -190,6 +191,262 @@
           <w:szCs w:val="28"/>
         </w:rPr>
       </w:pPr>
+    </w:p>
+    <w:p>
+      <w:pPr>
+        <w:rPr>
+          <w:sz w:val="28"/>
+          <w:szCs w:val="28"/>
+        </w:rPr>
+      </w:pPr>
+      <w:r>
+        <w:rPr>
+          <w:sz w:val="28"/>
+          <w:szCs w:val="28"/>
+        </w:rPr>
+        <w:t xml:space="preserve">Color Values: </w:t>
+      </w:r>
+    </w:p>
+    <w:p>
+      <w:pPr>
+        <w:rPr>
+          <w:sz w:val="28"/>
+          <w:szCs w:val="28"/>
+        </w:rPr>
+      </w:pPr>
+      <w:r>
+        <w:rPr>
+          <w:sz w:val="28"/>
+          <w:szCs w:val="28"/>
+        </w:rPr>
+        <w:t xml:space="preserve">0 = Green </w:t>
+      </w:r>
+    </w:p>
+    <w:p>
+      <w:pPr>
+        <w:rPr>
+          <w:sz w:val="28"/>
+          <w:szCs w:val="28"/>
+        </w:rPr>
+      </w:pPr>
+      <w:r>
+        <w:rPr>
+          <w:sz w:val="28"/>
+          <w:szCs w:val="28"/>
+        </w:rPr>
+        <w:t xml:space="preserve">1 = Red </w:t>
+      </w:r>
+    </w:p>
+    <w:p>
+      <w:pPr>
+        <w:rPr>
+          <w:sz w:val="28"/>
+          <w:szCs w:val="28"/>
+        </w:rPr>
+      </w:pPr>
+      <w:r>
+        <w:rPr>
+          <w:sz w:val="28"/>
+          <w:szCs w:val="28"/>
+        </w:rPr>
+        <w:t xml:space="preserve">2 = Orange </w:t>
+      </w:r>
+    </w:p>
+    <w:p>
+      <w:pPr>
+        <w:rPr>
+          <w:sz w:val="28"/>
+          <w:szCs w:val="28"/>
+        </w:rPr>
+      </w:pPr>
+      <w:r>
+        <w:rPr>
+          <w:sz w:val="28"/>
+          <w:szCs w:val="28"/>
+        </w:rPr>
+        <w:t xml:space="preserve">3 = Amber </w:t>
+      </w:r>
+    </w:p>
+    <w:p>
+      <w:pPr>
+        <w:rPr>
+          <w:sz w:val="28"/>
+          <w:szCs w:val="28"/>
+        </w:rPr>
+      </w:pPr>
+      <w:r>
+        <w:rPr>
+          <w:sz w:val="28"/>
+          <w:szCs w:val="28"/>
+        </w:rPr>
+        <w:t xml:space="preserve">4 = Yellow </w:t>
+      </w:r>
+    </w:p>
+    <w:p>
+      <w:pPr>
+        <w:rPr>
+          <w:sz w:val="28"/>
+          <w:szCs w:val="28"/>
+        </w:rPr>
+      </w:pPr>
+      <w:r>
+        <w:rPr>
+          <w:sz w:val="28"/>
+          <w:szCs w:val="28"/>
+        </w:rPr>
+        <w:t xml:space="preserve">5 = Lime Green </w:t>
+      </w:r>
+    </w:p>
+    <w:p>
+      <w:pPr>
+        <w:rPr>
+          <w:sz w:val="28"/>
+          <w:szCs w:val="28"/>
+        </w:rPr>
+      </w:pPr>
+      <w:r>
+        <w:rPr>
+          <w:sz w:val="28"/>
+          <w:szCs w:val="28"/>
+        </w:rPr>
+        <w:t xml:space="preserve">6 = Spring Green </w:t>
+      </w:r>
+    </w:p>
+    <w:p>
+      <w:pPr>
+        <w:rPr>
+          <w:sz w:val="28"/>
+          <w:szCs w:val="28"/>
+        </w:rPr>
+      </w:pPr>
+      <w:r>
+        <w:rPr>
+          <w:sz w:val="28"/>
+          <w:szCs w:val="28"/>
+        </w:rPr>
+        <w:t xml:space="preserve">7 = Cyan </w:t>
+      </w:r>
+    </w:p>
+    <w:p>
+      <w:pPr>
+        <w:rPr>
+          <w:sz w:val="28"/>
+          <w:szCs w:val="28"/>
+        </w:rPr>
+      </w:pPr>
+      <w:r>
+        <w:rPr>
+          <w:sz w:val="28"/>
+          <w:szCs w:val="28"/>
+        </w:rPr>
+        <w:t xml:space="preserve">8 = Sky Blue </w:t>
+      </w:r>
+    </w:p>
+    <w:p>
+      <w:pPr>
+        <w:rPr>
+          <w:sz w:val="28"/>
+          <w:szCs w:val="28"/>
+        </w:rPr>
+      </w:pPr>
+      <w:r>
+        <w:rPr>
+          <w:sz w:val="28"/>
+          <w:szCs w:val="28"/>
+        </w:rPr>
+        <w:t xml:space="preserve">9 = Blue </w:t>
+      </w:r>
+    </w:p>
+    <w:p>
+      <w:pPr>
+        <w:rPr>
+          <w:sz w:val="28"/>
+          <w:szCs w:val="28"/>
+        </w:rPr>
+      </w:pPr>
+      <w:r>
+        <w:rPr>
+          <w:sz w:val="28"/>
+          <w:szCs w:val="28"/>
+        </w:rPr>
+        <w:t xml:space="preserve">10 = Violet </w:t>
+      </w:r>
+    </w:p>
+    <w:p>
+      <w:pPr>
+        <w:rPr>
+          <w:sz w:val="28"/>
+          <w:szCs w:val="28"/>
+        </w:rPr>
+      </w:pPr>
+      <w:r>
+        <w:rPr>
+          <w:sz w:val="28"/>
+          <w:szCs w:val="28"/>
+        </w:rPr>
+        <w:t xml:space="preserve">11 = Magenta </w:t>
+      </w:r>
+    </w:p>
+    <w:p>
+      <w:pPr>
+        <w:rPr>
+          <w:sz w:val="28"/>
+          <w:szCs w:val="28"/>
+        </w:rPr>
+      </w:pPr>
+      <w:r>
+        <w:rPr>
+          <w:sz w:val="28"/>
+          <w:szCs w:val="28"/>
+        </w:rPr>
+        <w:lastRenderedPageBreak/>
+        <w:t xml:space="preserve">12 = Rose </w:t>
+      </w:r>
+    </w:p>
+    <w:p>
+      <w:pPr>
+        <w:rPr>
+          <w:sz w:val="28"/>
+          <w:szCs w:val="28"/>
+        </w:rPr>
+      </w:pPr>
+      <w:r>
+        <w:rPr>
+          <w:sz w:val="28"/>
+          <w:szCs w:val="28"/>
+        </w:rPr>
+        <w:t xml:space="preserve">13 = White </w:t>
+      </w:r>
+    </w:p>
+    <w:p>
+      <w:pPr>
+        <w:rPr>
+          <w:sz w:val="28"/>
+          <w:szCs w:val="28"/>
+        </w:rPr>
+      </w:pPr>
+      <w:r>
+        <w:rPr>
+          <w:sz w:val="28"/>
+          <w:szCs w:val="28"/>
+        </w:rPr>
+        <w:t xml:space="preserve">14 = Custom1 </w:t>
+      </w:r>
+    </w:p>
+    <w:p>
+      <w:pPr>
+        <w:rPr>
+          <w:sz w:val="28"/>
+          <w:szCs w:val="28"/>
+        </w:rPr>
+      </w:pPr>
+      <w:r>
+        <w:rPr>
+          <w:sz w:val="28"/>
+          <w:szCs w:val="28"/>
+        </w:rPr>
+        <w:t>15 = Custom2</w:t>
+      </w:r>
     </w:p>
     <w:p>
       <w:pPr>

</xml_diff>